<commit_message>
cambios documento actividad JUnit
</commit_message>
<xml_diff>
--- a/Pruebas JUnit.docx
+++ b/Pruebas JUnit.docx
@@ -17,7 +17,7 @@
           <w:bCs/>
           <w:u w:val="single"/>
         </w:rPr>
-        <w:t>Pruebas J</w:t>
+        <w:t>Pruebas</w:t>
       </w:r>
       <w:r>
         <w:rPr>
@@ -25,7 +25,7 @@
           <w:bCs/>
           <w:u w:val="single"/>
         </w:rPr>
-        <w:t>u</w:t>
+        <w:t xml:space="preserve"> unitarias</w:t>
       </w:r>
       <w:r>
         <w:rPr>
@@ -33,80 +33,108 @@
           <w:bCs/>
           <w:u w:val="single"/>
         </w:rPr>
-        <w:t>nit</w:t>
-      </w:r>
-    </w:p>
-    <w:p>
-      <w:pPr>
-        <w:jc w:val="center"/>
+        <w:t xml:space="preserve"> J</w:t>
+      </w:r>
+      <w:r>
         <w:rPr>
           <w:b/>
           <w:bCs/>
           <w:u w:val="single"/>
         </w:rPr>
-      </w:pPr>
-    </w:p>
-    <w:p>
-      <w:r>
-        <w:t>URL del repositorio GITHUB compartido</w:t>
-      </w:r>
-      <w:r>
-        <w:t xml:space="preserve">: </w:t>
-      </w:r>
-      <w:r>
-        <w:t>https://github.com/Vasi81/Calculadora_Entornos</w:t>
-      </w:r>
-    </w:p>
-    <w:p/>
-    <w:p>
-      <w:proofErr w:type="spellStart"/>
-      <w:r>
-        <w:t>Vesselin</w:t>
-      </w:r>
-      <w:proofErr w:type="spellEnd"/>
-      <w:r>
-        <w:t xml:space="preserve"> Stanev</w:t>
-      </w:r>
-    </w:p>
-    <w:p>
-      <w:pPr>
-        <w:rPr>
-          <w:u w:val="single"/>
-        </w:rPr>
-      </w:pPr>
-      <w:r>
-        <w:rPr>
-          <w:u w:val="single"/>
-        </w:rPr>
-        <w:t>Pruebas métodos clase Producto:</w:t>
-      </w:r>
-    </w:p>
-    <w:p>
-      <w:pPr>
-        <w:rPr>
-          <w:u w:val="single"/>
-        </w:rPr>
-      </w:pPr>
-    </w:p>
-    <w:p>
-      <w:r>
-        <w:t xml:space="preserve">Primer </w:t>
-      </w:r>
-      <w:r>
-        <w:rPr>
-          <w:rFonts w:cstheme="minorHAnsi"/>
-        </w:rPr>
-        <w:t>@</w:t>
-      </w:r>
-      <w:r>
-        <w:t>Test</w:t>
-      </w:r>
-    </w:p>
-    <w:p>
-      <w:pPr>
+        <w:t>u</w:t>
+      </w:r>
+      <w:r>
         <w:rPr>
           <w:b/>
           <w:bCs/>
+          <w:u w:val="single"/>
+        </w:rPr>
+        <w:t>nit</w:t>
+      </w:r>
+    </w:p>
+    <w:p>
+      <w:pPr>
+        <w:jc w:val="center"/>
+        <w:rPr>
+          <w:b/>
+          <w:bCs/>
+          <w:u w:val="single"/>
+        </w:rPr>
+      </w:pPr>
+    </w:p>
+    <w:p>
+      <w:r>
+        <w:t>URL del repositorio GITHUB compartido</w:t>
+      </w:r>
+      <w:r>
+        <w:t xml:space="preserve">: </w:t>
+      </w:r>
+      <w:hyperlink r:id="rId5" w:history="1">
+        <w:r>
+          <w:rPr>
+            <w:rStyle w:val="Hipervnculo"/>
+          </w:rPr>
+          <w:t>https://github.com/Vasi81/Calculadora_Entornos</w:t>
+        </w:r>
+      </w:hyperlink>
+    </w:p>
+    <w:p>
+      <w:r>
+        <w:t>Una vez creado el paquete com.entornos.junit en el proyecto Calculadora_Entornos cada miembro del equipo realiza las pruebas con una clase creada por otro miembro del equipo</w:t>
+      </w:r>
+      <w:r>
+        <w:t xml:space="preserve">. </w:t>
+      </w:r>
+    </w:p>
+    <w:p>
+      <w:r>
+        <w:t>Se hacen varias reuniones para repartir tareas, aclarar dudas y tomar decisiones.</w:t>
+      </w:r>
+    </w:p>
+    <w:p>
+      <w:pPr>
+        <w:rPr>
+          <w:u w:val="single"/>
+        </w:rPr>
+      </w:pPr>
+      <w:r>
+        <w:rPr>
+          <w:u w:val="single"/>
+        </w:rPr>
+        <w:t>Pruebas métodos clase Producto</w:t>
+      </w:r>
+    </w:p>
+    <w:p>
+      <w:r>
+        <w:t>Vesselin Stanev</w:t>
+      </w:r>
+    </w:p>
+    <w:p>
+      <w:pPr>
+        <w:rPr>
+          <w:u w:val="single"/>
+        </w:rPr>
+      </w:pPr>
+    </w:p>
+    <w:p>
+      <w:r>
+        <w:t xml:space="preserve">Primer </w:t>
+      </w:r>
+      <w:r>
+        <w:rPr>
+          <w:rFonts w:cstheme="minorHAnsi"/>
+        </w:rPr>
+        <w:t>@</w:t>
+      </w:r>
+      <w:r>
+        <w:t>Test</w:t>
+      </w:r>
+    </w:p>
+    <w:p>
+      <w:pPr>
+        <w:rPr>
+          <w:b/>
+          <w:bCs/>
         </w:rPr>
       </w:pPr>
       <w:r>
@@ -127,39 +155,26 @@
       <w:r>
         <w:t xml:space="preserve">la prueba </w:t>
       </w:r>
-      <w:proofErr w:type="spellStart"/>
       <w:r>
         <w:t>test</w:t>
       </w:r>
       <w:r>
-        <w:t>ProductoEntero</w:t>
-      </w:r>
-      <w:proofErr w:type="spellEnd"/>
+        <w:t xml:space="preserve">ProductoEntero </w:t>
+      </w:r>
+      <w:r>
+        <w:t>que</w:t>
+      </w:r>
       <w:r>
         <w:t xml:space="preserve"> </w:t>
       </w:r>
       <w:r>
-        <w:t>que</w:t>
-      </w:r>
-      <w:r>
-        <w:t xml:space="preserve"> </w:t>
-      </w:r>
-      <w:r>
         <w:t>realiza un test multiplicando 2 números enteros. Para esta prueba utiliz</w:t>
       </w:r>
       <w:r>
         <w:t>o</w:t>
       </w:r>
       <w:r>
-        <w:t xml:space="preserve"> el </w:t>
-      </w:r>
-      <w:proofErr w:type="spellStart"/>
-      <w:r>
-        <w:t>assertTrue</w:t>
-      </w:r>
-      <w:proofErr w:type="spellEnd"/>
-      <w:r>
-        <w:t xml:space="preserve"> que devuelve TRUE si el resultado del producto de los dos números es igual a </w:t>
+        <w:t xml:space="preserve"> el assertTrue que devuelve TRUE si el resultado del producto de los dos números es igual a </w:t>
       </w:r>
       <w:r>
         <w:t>35</w:t>
@@ -197,15 +212,7 @@
         <w:t>o</w:t>
       </w:r>
       <w:r>
-        <w:t xml:space="preserve"> la prueba </w:t>
-      </w:r>
-      <w:proofErr w:type="spellStart"/>
-      <w:r>
-        <w:t>testProductoReales</w:t>
-      </w:r>
-      <w:proofErr w:type="spellEnd"/>
-      <w:r>
-        <w:t xml:space="preserve"> que </w:t>
+        <w:t xml:space="preserve"> la prueba testProductoReales que </w:t>
       </w:r>
       <w:r>
         <w:t>realiza un test multiplicando 2 números reales. Para esta prueba utiliz</w:t>
@@ -216,7 +223,6 @@
       <w:r>
         <w:t xml:space="preserve"> el </w:t>
       </w:r>
-      <w:proofErr w:type="spellStart"/>
       <w:r>
         <w:rPr>
           <w:b/>
@@ -224,7 +230,6 @@
         </w:rPr>
         <w:t>assertEquals</w:t>
       </w:r>
-      <w:proofErr w:type="spellEnd"/>
       <w:r>
         <w:rPr>
           <w:b/>
@@ -248,43 +253,28 @@
         <w:t xml:space="preserve"> </w:t>
       </w:r>
       <w:r>
-        <w:t xml:space="preserve">que nos daría el método </w:t>
-      </w:r>
-      <w:proofErr w:type="spellStart"/>
-      <w:r>
-        <w:t>metProductoReal</w:t>
-      </w:r>
-      <w:proofErr w:type="spellEnd"/>
+        <w:t xml:space="preserve">que nos daría el método metProductoReal </w:t>
+      </w:r>
+      <w:r>
+        <w:t>()</w:t>
+      </w:r>
+      <w:r>
+        <w:t>,</w:t>
+      </w:r>
       <w:r>
         <w:t xml:space="preserve"> </w:t>
       </w:r>
       <w:r>
-        <w:t>()</w:t>
-      </w:r>
-      <w:r>
-        <w:t>,</w:t>
-      </w:r>
-      <w:r>
-        <w:t xml:space="preserve"> </w:t>
-      </w:r>
-      <w:r>
         <w:t>(</w:t>
       </w:r>
-      <w:proofErr w:type="spellStart"/>
-      <w:proofErr w:type="gramStart"/>
       <w:r>
         <w:t>metProducto</w:t>
       </w:r>
       <w:r>
         <w:t>Real</w:t>
       </w:r>
-      <w:proofErr w:type="spellEnd"/>
-      <w:r>
-        <w:t>(</w:t>
-      </w:r>
-      <w:proofErr w:type="gramEnd"/>
-      <w:r>
-        <w:t>operador</w:t>
+      <w:r>
+        <w:t>(operador</w:t>
       </w:r>
       <w:r>
         <w:t>3</w:t>
@@ -304,7 +294,6 @@
       <w:r>
         <w:t xml:space="preserve"> nos sacará por consola el siguiente </w:t>
       </w:r>
-      <w:proofErr w:type="spellStart"/>
       <w:r>
         <w:t>mensaje:</w:t>
       </w:r>
@@ -312,11 +301,7 @@
         <w:t>"</w:t>
       </w:r>
       <w:r>
-        <w:t>El</w:t>
-      </w:r>
-      <w:proofErr w:type="spellEnd"/>
-      <w:r>
-        <w:t xml:space="preserve"> test del cálculo del producto de dos números reales es correcto"</w:t>
+        <w:t>El test del cálculo del producto de dos números reales es correcto"</w:t>
       </w:r>
     </w:p>
     <w:p>
@@ -380,49 +365,42 @@
         <w:t xml:space="preserve"> la prueba del</w:t>
       </w:r>
       <w:r>
+        <w:t xml:space="preserve"> test</w:t>
+      </w:r>
+      <w:r>
+        <w:t>Producto</w:t>
+      </w:r>
+      <w:r>
+        <w:t>Tres</w:t>
+      </w:r>
+      <w:r>
+        <w:t xml:space="preserve">Reales que </w:t>
+      </w:r>
+      <w:r>
+        <w:t>realiza un test multiplicando 3 números reales. Para esta prueba utiliz</w:t>
+      </w:r>
+      <w:r>
+        <w:t>o</w:t>
+      </w:r>
+      <w:r>
+        <w:t xml:space="preserve"> de nuevo</w:t>
+      </w:r>
+      <w:r>
         <w:t xml:space="preserve"> </w:t>
       </w:r>
-      <w:proofErr w:type="spellStart"/>
-      <w:r>
-        <w:t>test</w:t>
-      </w:r>
-      <w:r>
-        <w:t>Producto</w:t>
-      </w:r>
-      <w:r>
-        <w:t>Tres</w:t>
-      </w:r>
-      <w:r>
-        <w:t>Reales</w:t>
-      </w:r>
-      <w:proofErr w:type="spellEnd"/>
-      <w:r>
-        <w:t xml:space="preserve"> que </w:t>
-      </w:r>
-      <w:r>
-        <w:t>realiza un test multiplicando 3 números reales. Para esta prueba utiliz</w:t>
-      </w:r>
-      <w:r>
-        <w:t>o</w:t>
-      </w:r>
-      <w:r>
-        <w:t xml:space="preserve"> de nuevo</w:t>
-      </w:r>
-      <w:r>
-        <w:t xml:space="preserve"> </w:t>
-      </w:r>
       <w:r>
         <w:t xml:space="preserve">el método </w:t>
       </w:r>
-      <w:proofErr w:type="spellStart"/>
       <w:r>
         <w:rPr>
           <w:b/>
           <w:bCs/>
         </w:rPr>
-        <w:t>assertEquals</w:t>
-      </w:r>
-      <w:proofErr w:type="spellEnd"/>
+        <w:t xml:space="preserve">assertEquals </w:t>
+      </w:r>
+      <w:r>
+        <w:t>que comprueba</w:t>
+      </w:r>
       <w:r>
         <w:rPr>
           <w:b/>
@@ -431,130 +409,122 @@
         <w:t xml:space="preserve"> </w:t>
       </w:r>
       <w:r>
-        <w:t>que comprueba</w:t>
+        <w:t>si el resultado esperado (3</w:t>
+      </w:r>
+      <w:r>
+        <w:t>1</w:t>
+      </w:r>
+      <w:r>
+        <w:t>5) coincide con el resultado real</w:t>
+      </w:r>
+      <w:r>
+        <w:t xml:space="preserve"> </w:t>
+      </w:r>
+      <w:r>
+        <w:t xml:space="preserve">que nos daría el método </w:t>
+      </w:r>
+      <w:r>
+        <w:t xml:space="preserve">metProductoReal3(), </w:t>
+      </w:r>
+      <w:r>
+        <w:t>(</w:t>
+      </w:r>
+      <w:r>
+        <w:t>metProducto</w:t>
+      </w:r>
+      <w:r>
+        <w:t>Real3</w:t>
+      </w:r>
+      <w:r>
+        <w:t>(operador</w:t>
+      </w:r>
+      <w:r>
+        <w:t>3</w:t>
+      </w:r>
+      <w:r>
+        <w:t>, operador</w:t>
+      </w:r>
+      <w:r>
+        <w:t>4, operador5)</w:t>
+      </w:r>
+      <w:r>
+        <w:t>.</w:t>
+      </w:r>
+      <w:r>
+        <w:t xml:space="preserve"> </w:t>
+      </w:r>
+      <w:r>
+        <w:t xml:space="preserve">Si el resultado esperado coincide con el resultado real nos sacará por consola el siguiente mensaje: </w:t>
+      </w:r>
+      <w:r>
+        <w:t>"</w:t>
+      </w:r>
+      <w:r>
+        <w:t xml:space="preserve">El test del cálculo del producto de </w:t>
+      </w:r>
+      <w:r>
+        <w:t>tres</w:t>
+      </w:r>
+      <w:r>
+        <w:t xml:space="preserve"> números reales es correcto"</w:t>
+      </w:r>
+    </w:p>
+    <w:p/>
+    <w:p/>
+    <w:p>
+      <w:r>
+        <w:t>Cuarto</w:t>
+      </w:r>
+      <w:r>
+        <w:t xml:space="preserve"> </w:t>
+      </w:r>
+      <w:r>
+        <w:rPr>
+          <w:rFonts w:cstheme="minorHAnsi"/>
+        </w:rPr>
+        <w:t>@</w:t>
+      </w:r>
+      <w:r>
+        <w:t>Test</w:t>
+      </w:r>
+    </w:p>
+    <w:p>
+      <w:r>
+        <w:t>En este caso</w:t>
+      </w:r>
+      <w:r>
+        <w:t xml:space="preserve"> ha</w:t>
+      </w:r>
+      <w:r>
+        <w:t>go</w:t>
+      </w:r>
+      <w:r>
+        <w:t xml:space="preserve"> la prueba </w:t>
+      </w:r>
+      <w:r>
+        <w:t>implementa</w:t>
+      </w:r>
+      <w:r>
+        <w:t>n</w:t>
+      </w:r>
+      <w:r>
+        <w:t xml:space="preserve">do </w:t>
+      </w:r>
+      <w:r>
+        <w:t xml:space="preserve">testPotencia </w:t>
+      </w:r>
+      <w:r>
+        <w:t>utilizando</w:t>
+      </w:r>
+      <w:r>
+        <w:t xml:space="preserve"> el método</w:t>
       </w:r>
       <w:r>
         <w:rPr>
           <w:b/>
           <w:bCs/>
         </w:rPr>
-        <w:t xml:space="preserve"> </w:t>
-      </w:r>
-      <w:r>
-        <w:t>si el resultado esperado (3</w:t>
-      </w:r>
-      <w:r>
-        <w:t>1</w:t>
-      </w:r>
-      <w:r>
-        <w:t>5) coincide con el resultado real</w:t>
-      </w:r>
-      <w:r>
-        <w:t xml:space="preserve"> </w:t>
-      </w:r>
-      <w:r>
-        <w:t xml:space="preserve">que nos daría el método </w:t>
-      </w:r>
-      <w:r>
-        <w:t xml:space="preserve">metProductoReal3(), </w:t>
-      </w:r>
-      <w:r>
-        <w:t>(</w:t>
-      </w:r>
-      <w:r>
-        <w:t>metProducto</w:t>
-      </w:r>
-      <w:r>
-        <w:t>Real3</w:t>
-      </w:r>
-      <w:r>
-        <w:t>(operador</w:t>
-      </w:r>
-      <w:r>
-        <w:t>3</w:t>
-      </w:r>
-      <w:r>
-        <w:t>, operador</w:t>
-      </w:r>
-      <w:r>
-        <w:t>4, operador5)</w:t>
-      </w:r>
-      <w:r>
-        <w:t>.</w:t>
-      </w:r>
-      <w:r>
-        <w:t xml:space="preserve"> </w:t>
-      </w:r>
-      <w:r>
-        <w:t xml:space="preserve">Si el resultado esperado coincide con el resultado real nos sacará por consola el siguiente mensaje: </w:t>
-      </w:r>
-      <w:r>
-        <w:t>"</w:t>
-      </w:r>
-      <w:r>
-        <w:t xml:space="preserve">El test del cálculo del producto de </w:t>
-      </w:r>
-      <w:r>
-        <w:t>tres</w:t>
-      </w:r>
-      <w:r>
-        <w:t xml:space="preserve"> números reales es correcto"</w:t>
-      </w:r>
-    </w:p>
-    <w:p/>
-    <w:p/>
-    <w:p>
-      <w:r>
-        <w:t>Cuarto</w:t>
-      </w:r>
-      <w:r>
-        <w:t xml:space="preserve"> </w:t>
-      </w:r>
-      <w:r>
-        <w:rPr>
-          <w:rFonts w:cstheme="minorHAnsi"/>
-        </w:rPr>
-        <w:t>@</w:t>
-      </w:r>
-      <w:r>
-        <w:t>Test</w:t>
-      </w:r>
-    </w:p>
-    <w:p>
-      <w:r>
-        <w:t>En este caso</w:t>
-      </w:r>
-      <w:r>
-        <w:t xml:space="preserve"> ha</w:t>
-      </w:r>
-      <w:r>
-        <w:t>go</w:t>
-      </w:r>
-      <w:r>
-        <w:t xml:space="preserve"> la prueba </w:t>
-      </w:r>
-      <w:r>
-        <w:t>implementa</w:t>
-      </w:r>
-      <w:r>
-        <w:t>n</w:t>
-      </w:r>
-      <w:r>
-        <w:t xml:space="preserve">do </w:t>
-      </w:r>
-      <w:proofErr w:type="spellStart"/>
-      <w:r>
-        <w:t>testPotencia</w:t>
-      </w:r>
-      <w:proofErr w:type="spellEnd"/>
-      <w:r>
-        <w:t xml:space="preserve"> </w:t>
-      </w:r>
-      <w:r>
-        <w:t>utilizando</w:t>
-      </w:r>
-      <w:r>
-        <w:t xml:space="preserve"> el método</w:t>
+        <w:t xml:space="preserve"> fail</w:t>
       </w:r>
       <w:r>
         <w:rPr>
@@ -563,22 +533,6 @@
         </w:rPr>
         <w:t xml:space="preserve"> </w:t>
       </w:r>
-      <w:proofErr w:type="spellStart"/>
-      <w:r>
-        <w:rPr>
-          <w:b/>
-          <w:bCs/>
-        </w:rPr>
-        <w:t>fail</w:t>
-      </w:r>
-      <w:proofErr w:type="spellEnd"/>
-      <w:r>
-        <w:rPr>
-          <w:b/>
-          <w:bCs/>
-        </w:rPr>
-        <w:t xml:space="preserve"> </w:t>
-      </w:r>
       <w:r>
         <w:t xml:space="preserve">de Junit que </w:t>
       </w:r>
@@ -594,11 +548,9 @@
       <w:r>
         <w:t xml:space="preserve">l método </w:t>
       </w:r>
-      <w:proofErr w:type="spellStart"/>
       <w:r>
         <w:t>metProductoPotencia</w:t>
       </w:r>
-      <w:proofErr w:type="spellEnd"/>
       <w:r>
         <w:t xml:space="preserve"> dentro de</w:t>
       </w:r>
@@ -1358,6 +1310,29 @@
       <w:contextualSpacing/>
     </w:pPr>
   </w:style>
+  <w:style w:type="character" w:styleId="Hipervnculo">
+    <w:name w:val="Hyperlink"/>
+    <w:basedOn w:val="Fuentedeprrafopredeter"/>
+    <w:uiPriority w:val="99"/>
+    <w:unhideWhenUsed/>
+    <w:rsid w:val="006F2649"/>
+    <w:rPr>
+      <w:color w:val="0563C1" w:themeColor="hyperlink"/>
+      <w:u w:val="single"/>
+    </w:rPr>
+  </w:style>
+  <w:style w:type="character" w:styleId="Mencinsinresolver">
+    <w:name w:val="Unresolved Mention"/>
+    <w:basedOn w:val="Fuentedeprrafopredeter"/>
+    <w:uiPriority w:val="99"/>
+    <w:semiHidden/>
+    <w:unhideWhenUsed/>
+    <w:rsid w:val="006F2649"/>
+    <w:rPr>
+      <w:color w:val="605E5C"/>
+      <w:shd w:val="clear" w:color="auto" w:fill="E1DFDD"/>
+    </w:rPr>
+  </w:style>
 </w:styles>
 </file>
 

</xml_diff>

<commit_message>
Actualización documentacion de Actividad.!
</commit_message>
<xml_diff>
--- a/Pruebas JUnit.docx
+++ b/Pruebas JUnit.docx
@@ -911,23 +911,223 @@
       </w:r>
     </w:p>
     <w:p>
-      <w:pPr>
-        <w:rPr>
-          <w:u w:val="single"/>
-        </w:rPr>
-      </w:pPr>
-    </w:p>
-    <w:p>
-      <w:r>
+      <w:r>
+        <w:t xml:space="preserve">Antes verifico la rama de </w:t>
+      </w:r>
+      <w:r>
+        <w:t>trabajo,</w:t>
+      </w:r>
+      <w:r>
+        <w:t xml:space="preserve"> para eso primero realizo </w:t>
+      </w:r>
+      <w:proofErr w:type="spellStart"/>
+      <w:r>
+        <w:t>merge</w:t>
+      </w:r>
+      <w:proofErr w:type="spellEnd"/>
+      <w:r>
+        <w:t xml:space="preserve"> entre la rama local </w:t>
+      </w:r>
+      <w:proofErr w:type="spellStart"/>
+      <w:r>
+        <w:t>main</w:t>
+      </w:r>
+      <w:proofErr w:type="spellEnd"/>
+      <w:r>
+        <w:t xml:space="preserve"> y la rama local de desarrollo JIG_</w:t>
+      </w:r>
+      <w:proofErr w:type="gramStart"/>
+      <w:r>
+        <w:t xml:space="preserve">ED </w:t>
+      </w:r>
+      <w:r>
+        <w:t>:</w:t>
+      </w:r>
+      <w:proofErr w:type="gramEnd"/>
+    </w:p>
+    <w:p>
+      <w:r>
+        <w:sym w:font="Wingdings" w:char="F0E0"/>
+      </w:r>
+      <w:r>
+        <w:t>git checkout JIG_ED</w:t>
+      </w:r>
+    </w:p>
+    <w:p>
+      <w:r>
+        <w:sym w:font="Wingdings" w:char="F0E0"/>
+      </w:r>
+      <w:r>
+        <w:t>git merge main</w:t>
+      </w:r>
+    </w:p>
+    <w:p/>
+    <w:p>
+      <w:r>
+        <w:t>Ya Podemos comenzar con la actividad tal y como hemos comentado anteriormente</w:t>
+      </w:r>
+      <w:r>
+        <w:t>.</w:t>
+      </w:r>
+    </w:p>
+    <w:p>
+      <w:r>
+        <w:t>Creamos un nuevo paquete (</w:t>
+      </w:r>
+      <w:proofErr w:type="spellStart"/>
+      <w:proofErr w:type="gramStart"/>
+      <w:r>
+        <w:rPr>
+          <w:b/>
+          <w:bCs/>
+        </w:rPr>
+        <w:t>com.entornos</w:t>
+      </w:r>
+      <w:proofErr w:type="gramEnd"/>
+      <w:r>
+        <w:rPr>
+          <w:b/>
+          <w:bCs/>
+        </w:rPr>
+        <w:t>.junit</w:t>
+      </w:r>
+      <w:proofErr w:type="spellEnd"/>
+      <w:r>
+        <w:t xml:space="preserve">) y </w:t>
+      </w:r>
+      <w:r>
+        <w:t xml:space="preserve">a continuación </w:t>
+      </w:r>
+      <w:r>
+        <w:t xml:space="preserve">creamos una nueva clase de tipo </w:t>
+      </w:r>
+      <w:r>
+        <w:rPr>
+          <w:b/>
+          <w:bCs/>
+        </w:rPr>
+        <w:t>Junit Test Case.</w:t>
+      </w:r>
+    </w:p>
+    <w:p>
+      <w:r>
+        <w:t xml:space="preserve">También podemos crear una nueva clase Junit Test Suite para aglutinar desde esa clase la ejecución de </w:t>
+      </w:r>
+      <w:r>
+        <w:t>las distintas pruebas</w:t>
+      </w:r>
+      <w:r>
+        <w:t xml:space="preserve"> case que realicemos.</w:t>
+      </w:r>
+    </w:p>
+    <w:p/>
+    <w:p>
+      <w:r>
+        <w:rPr>
+          <w:noProof/>
+        </w:rPr>
+        <w:drawing>
+          <wp:inline distT="0" distB="0" distL="0" distR="0" wp14:anchorId="46B6D2DA" wp14:editId="4D646572">
+            <wp:extent cx="5029200" cy="3077980"/>
+            <wp:effectExtent l="0" t="0" r="0" b="8255"/>
+            <wp:docPr id="2" name="Imagen 2"/>
+            <wp:cNvGraphicFramePr>
+              <a:graphicFrameLocks xmlns:a="http://schemas.openxmlformats.org/drawingml/2006/main" noChangeAspect="1"/>
+            </wp:cNvGraphicFramePr>
+            <a:graphic xmlns:a="http://schemas.openxmlformats.org/drawingml/2006/main">
+              <a:graphicData uri="http://schemas.openxmlformats.org/drawingml/2006/picture">
+                <pic:pic xmlns:pic="http://schemas.openxmlformats.org/drawingml/2006/picture">
+                  <pic:nvPicPr>
+                    <pic:cNvPr id="1" name=""/>
+                    <pic:cNvPicPr/>
+                  </pic:nvPicPr>
+                  <pic:blipFill rotWithShape="1">
+                    <a:blip r:embed="rId6"/>
+                    <a:srcRect r="67721" b="63526"/>
+                    <a:stretch/>
+                  </pic:blipFill>
+                  <pic:spPr bwMode="auto">
+                    <a:xfrm>
+                      <a:off x="0" y="0"/>
+                      <a:ext cx="5043429" cy="3086688"/>
+                    </a:xfrm>
+                    <a:prstGeom prst="rect">
+                      <a:avLst/>
+                    </a:prstGeom>
+                    <a:ln>
+                      <a:noFill/>
+                    </a:ln>
+                    <a:extLst>
+                      <a:ext uri="{53640926-AAD7-44D8-BBD7-CCE9431645EC}">
+                        <a14:shadowObscured xmlns:a14="http://schemas.microsoft.com/office/drawing/2010/main"/>
+                      </a:ext>
+                    </a:extLst>
+                  </pic:spPr>
+                </pic:pic>
+              </a:graphicData>
+            </a:graphic>
+          </wp:inline>
+        </w:drawing>
+      </w:r>
+    </w:p>
+    <w:p>
+      <w:pPr>
+        <w:rPr>
+          <w:b/>
+          <w:bCs/>
+        </w:rPr>
+      </w:pPr>
+      <w:r>
+        <w:tab/>
+      </w:r>
+      <w:r>
+        <w:tab/>
+      </w:r>
+      <w:r>
+        <w:tab/>
+      </w:r>
+      <w:r>
+        <w:tab/>
+      </w:r>
+      <w:r>
+        <w:rPr>
+          <w:b/>
+          <w:bCs/>
+        </w:rPr>
+        <w:t xml:space="preserve">Ejemplo de </w:t>
+      </w:r>
+      <w:r>
+        <w:rPr>
+          <w:b/>
+          <w:bCs/>
+        </w:rPr>
+        <w:t>Junit Test Suite</w:t>
+      </w:r>
+    </w:p>
+    <w:p/>
+    <w:p>
+      <w:pPr>
+        <w:rPr>
+          <w:lang w:val="en-US"/>
+        </w:rPr>
+      </w:pPr>
+      <w:r>
+        <w:rPr>
+          <w:lang w:val="en-US"/>
+        </w:rPr>
         <w:t xml:space="preserve">Primer </w:t>
       </w:r>
       <w:r>
         <w:rPr>
           <w:rFonts w:cstheme="minorHAnsi"/>
+          <w:lang w:val="en-US"/>
         </w:rPr>
         <w:t>@</w:t>
       </w:r>
       <w:r>
+        <w:rPr>
+          <w:lang w:val="en-US"/>
+        </w:rPr>
         <w:t>Test</w:t>
       </w:r>
     </w:p>
@@ -1010,6 +1210,7 @@
     <w:p/>
     <w:p>
       <w:r>
+        <w:lastRenderedPageBreak/>
         <w:t xml:space="preserve">Segundo </w:t>
       </w:r>
       <w:r>
@@ -2126,7 +2327,6 @@
           <w:sz w:val="20"/>
           <w:szCs w:val="20"/>
         </w:rPr>
-        <w:lastRenderedPageBreak/>
         <w:t>try</w:t>
       </w:r>
       <w:r>
@@ -2670,10 +2870,7 @@
     <w:p/>
     <w:p>
       <w:r>
-        <w:t>Quinto</w:t>
-      </w:r>
-      <w:r>
-        <w:t xml:space="preserve"> </w:t>
+        <w:t xml:space="preserve">Quinto </w:t>
       </w:r>
       <w:r>
         <w:rPr>
@@ -2692,6 +2889,7 @@
         </w:rPr>
       </w:pPr>
       <w:r>
+        <w:lastRenderedPageBreak/>
         <w:t xml:space="preserve">En este </w:t>
       </w:r>
       <w:r>
@@ -2728,10 +2926,7 @@
       </w:r>
       <w:proofErr w:type="gramEnd"/>
       <w:r>
-        <w:t>(operador1)</w:t>
-      </w:r>
-      <w:r>
-        <w:t xml:space="preserve"> funciona correctamente</w:t>
+        <w:t>(operador1) funciona correctamente</w:t>
       </w:r>
       <w:r>
         <w:t>, comparando con el valor esperado</w:t>
@@ -2859,10 +3054,7 @@
     <w:p/>
     <w:p>
       <w:r>
-        <w:t>Sexto</w:t>
-      </w:r>
-      <w:r>
-        <w:t xml:space="preserve"> </w:t>
+        <w:t xml:space="preserve">Sexto </w:t>
       </w:r>
       <w:r>
         <w:rPr>
@@ -3043,7 +3235,7 @@
                     <pic:cNvPicPr/>
                   </pic:nvPicPr>
                   <pic:blipFill rotWithShape="1">
-                    <a:blip r:embed="rId6"/>
+                    <a:blip r:embed="rId7"/>
                     <a:srcRect r="81127" b="63851"/>
                     <a:stretch/>
                   </pic:blipFill>
@@ -3072,24 +3264,181 @@
       </w:r>
     </w:p>
     <w:p>
+      <w:r>
+        <w:tab/>
+      </w:r>
+      <w:r>
+        <w:tab/>
+      </w:r>
+      <w:r>
+        <w:tab/>
+        <w:t>Resultado de l</w:t>
+      </w:r>
+      <w:r>
+        <w:t>as pruebas unitarias</w:t>
+      </w:r>
+      <w:r>
+        <w:t>.</w:t>
+      </w:r>
+    </w:p>
+    <w:p>
+      <w:r>
+        <w:t xml:space="preserve">Una vez finalizadas las modificaciones continuamos con </w:t>
+      </w:r>
+      <w:proofErr w:type="spellStart"/>
+      <w:r>
+        <w:t>git</w:t>
+      </w:r>
+      <w:proofErr w:type="spellEnd"/>
+      <w:r>
+        <w:t>:</w:t>
+      </w:r>
+    </w:p>
+    <w:p>
+      <w:r>
+        <w:sym w:font="Wingdings" w:char="F0E0"/>
+      </w:r>
+      <w:proofErr w:type="spellStart"/>
+      <w:r>
+        <w:t>git</w:t>
+      </w:r>
+      <w:proofErr w:type="spellEnd"/>
+      <w:r>
+        <w:t xml:space="preserve"> </w:t>
+      </w:r>
+      <w:proofErr w:type="spellStart"/>
+      <w:proofErr w:type="gramStart"/>
+      <w:r>
+        <w:t>add</w:t>
+      </w:r>
+      <w:proofErr w:type="spellEnd"/>
+      <w:r>
+        <w:t xml:space="preserve"> .</w:t>
+      </w:r>
+      <w:proofErr w:type="gramEnd"/>
+    </w:p>
+    <w:p>
+      <w:r>
+        <w:sym w:font="Wingdings" w:char="F0E0"/>
+      </w:r>
+      <w:proofErr w:type="spellStart"/>
+      <w:r>
+        <w:t>git</w:t>
+      </w:r>
+      <w:proofErr w:type="spellEnd"/>
+      <w:r>
+        <w:t xml:space="preserve"> </w:t>
+      </w:r>
+      <w:proofErr w:type="spellStart"/>
+      <w:r>
+        <w:t>commit</w:t>
+      </w:r>
+      <w:proofErr w:type="spellEnd"/>
+      <w:r>
+        <w:t xml:space="preserve"> -m “</w:t>
+      </w:r>
+      <w:proofErr w:type="spellStart"/>
+      <w:r>
+        <w:t>TestCociente</w:t>
+      </w:r>
+      <w:proofErr w:type="spellEnd"/>
+      <w:r>
+        <w:t xml:space="preserve"> + Documento de </w:t>
+      </w:r>
+      <w:proofErr w:type="spellStart"/>
+      <w:r>
+        <w:t>word</w:t>
+      </w:r>
+      <w:proofErr w:type="spellEnd"/>
+      <w:r>
+        <w:t>.”</w:t>
+      </w:r>
+    </w:p>
+    <w:p>
+      <w:r>
+        <w:sym w:font="Wingdings" w:char="F0E0"/>
+      </w:r>
+      <w:proofErr w:type="spellStart"/>
+      <w:r>
+        <w:t>git</w:t>
+      </w:r>
+      <w:proofErr w:type="spellEnd"/>
+      <w:r>
+        <w:t xml:space="preserve"> </w:t>
+      </w:r>
+      <w:proofErr w:type="spellStart"/>
+      <w:r>
+        <w:t>checkout</w:t>
+      </w:r>
+      <w:proofErr w:type="spellEnd"/>
+      <w:r>
+        <w:t xml:space="preserve"> </w:t>
+      </w:r>
+      <w:proofErr w:type="spellStart"/>
+      <w:r>
+        <w:t>main</w:t>
+      </w:r>
+      <w:proofErr w:type="spellEnd"/>
+    </w:p>
+    <w:p>
+      <w:r>
+        <w:sym w:font="Wingdings" w:char="F0E0"/>
+      </w:r>
+      <w:proofErr w:type="spellStart"/>
+      <w:r>
+        <w:t>git</w:t>
+      </w:r>
+      <w:proofErr w:type="spellEnd"/>
+      <w:r>
+        <w:t xml:space="preserve"> </w:t>
+      </w:r>
+      <w:proofErr w:type="spellStart"/>
+      <w:r>
+        <w:t>merge</w:t>
+      </w:r>
+      <w:proofErr w:type="spellEnd"/>
+      <w:r>
+        <w:t xml:space="preserve"> JIG_ED</w:t>
+      </w:r>
+    </w:p>
+    <w:p>
       <w:pPr>
         <w:rPr>
           <w:u w:val="single"/>
         </w:rPr>
       </w:pPr>
       <w:r>
-        <w:tab/>
-      </w:r>
-      <w:r>
-        <w:tab/>
-      </w:r>
-      <w:r>
-        <w:tab/>
-        <w:t>Resultado de l</w:t>
-      </w:r>
-      <w:r>
-        <w:t>as pruebas unitarias</w:t>
-      </w:r>
+        <w:sym w:font="Wingdings" w:char="F0E0"/>
+      </w:r>
+      <w:proofErr w:type="spellStart"/>
+      <w:r>
+        <w:t>git</w:t>
+      </w:r>
+      <w:proofErr w:type="spellEnd"/>
+      <w:r>
+        <w:t xml:space="preserve"> </w:t>
+      </w:r>
+      <w:proofErr w:type="spellStart"/>
+      <w:r>
+        <w:t>push</w:t>
+      </w:r>
+      <w:proofErr w:type="spellEnd"/>
+      <w:r>
+        <w:t xml:space="preserve"> </w:t>
+      </w:r>
+      <w:proofErr w:type="spellStart"/>
+      <w:r>
+        <w:t>origin</w:t>
+      </w:r>
+      <w:proofErr w:type="spellEnd"/>
+      <w:r>
+        <w:t xml:space="preserve"> </w:t>
+      </w:r>
+      <w:proofErr w:type="spellStart"/>
+      <w:r>
+        <w:t>main</w:t>
+      </w:r>
+      <w:proofErr w:type="spellEnd"/>
       <w:r>
         <w:t>.</w:t>
       </w:r>

</xml_diff>